<commit_message>
1) Atalhos para pesquisa de cidadaos e servicos na primeira tela do sistema. 2) Mudancas na logica de navegacao aa partir da tela de familia e cidadao para emissao de formularios e acesso aos ja emitidos
</commit_message>
<xml_diff>
--- a/src/groovy/org/apoiasuas/bootstrap/template/Fotos-Template.docx
+++ b/src/groovy/org/apoiasuas/bootstrap/template/Fotos-Template.docx
@@ -76,7 +76,7 @@
                           <a:blip r:embed="rId5">
                             <a:extLst>
                               <a:ext uri="{28A0092B-C50C-407E-A947-70E740481C1C}">
-                                <a14:useLocalDpi xmlns="" xmlns:wpc="http://schemas.microsoft.com/office/word/2010/wordprocessingCanvas" xmlns:mc="http://schemas.openxmlformats.org/markup-compatibility/2006" xmlns:o="urn:schemas-microsoft-com:office:office" xmlns:v="urn:schemas-microsoft-com:vml" xmlns:wp14="http://schemas.microsoft.com/office/word/2010/wordprocessingDrawing" xmlns:w10="urn:schemas-microsoft-com:office:word" xmlns:w="http://schemas.openxmlformats.org/wordprocessingml/2006/main" xmlns:w14="http://schemas.microsoft.com/office/word/2010/wordml" xmlns:wpg="http://schemas.microsoft.com/office/word/2010/wordprocessingGroup" xmlns:wpi="http://schemas.microsoft.com/office/word/2010/wordprocessingInk" xmlns:wps="http://schemas.microsoft.com/office/word/2010/wordprocessingShape" xmlns:a14="http://schemas.microsoft.com/office/drawing/2010/main" val="0"/>
+                                <a14:useLocalDpi xmlns:a14="http://schemas.microsoft.com/office/drawing/2010/main" xmlns:wps="http://schemas.microsoft.com/office/word/2010/wordprocessingShape" xmlns:wpi="http://schemas.microsoft.com/office/word/2010/wordprocessingInk" xmlns:wpg="http://schemas.microsoft.com/office/word/2010/wordprocessingGroup" xmlns:w14="http://schemas.microsoft.com/office/word/2010/wordml" xmlns:w="http://schemas.openxmlformats.org/wordprocessingml/2006/main" xmlns:w10="urn:schemas-microsoft-com:office:word" xmlns:wp14="http://schemas.microsoft.com/office/word/2010/wordprocessingDrawing" xmlns:v="urn:schemas-microsoft-com:vml" xmlns:o="urn:schemas-microsoft-com:office:office" xmlns:mc="http://schemas.openxmlformats.org/markup-compatibility/2006" xmlns:wpc="http://schemas.microsoft.com/office/word/2010/wordprocessingCanvas" xmlns="" val="0"/>
                               </a:ext>
                             </a:extLst>
                           </a:blip>
@@ -380,7 +380,7 @@
               <w:pStyle w:val="conteudoscelulas"/>
             </w:pPr>
             <w:r>
-              <w:t>333</w:t>
+              <w:t>476 loja 4</w:t>
             </w:r>
           </w:p>
         </w:tc>
@@ -1739,7 +1739,7 @@
                           <a:blip r:embed="rId5">
                             <a:extLst>
                               <a:ext uri="{28A0092B-C50C-407E-A947-70E740481C1C}">
-                                <a14:useLocalDpi xmlns="" xmlns:wpc="http://schemas.microsoft.com/office/word/2010/wordprocessingCanvas" xmlns:mc="http://schemas.openxmlformats.org/markup-compatibility/2006" xmlns:o="urn:schemas-microsoft-com:office:office" xmlns:v="urn:schemas-microsoft-com:vml" xmlns:wp14="http://schemas.microsoft.com/office/word/2010/wordprocessingDrawing" xmlns:w10="urn:schemas-microsoft-com:office:word" xmlns:w="http://schemas.openxmlformats.org/wordprocessingml/2006/main" xmlns:w14="http://schemas.microsoft.com/office/word/2010/wordml" xmlns:wpg="http://schemas.microsoft.com/office/word/2010/wordprocessingGroup" xmlns:wpi="http://schemas.microsoft.com/office/word/2010/wordprocessingInk" xmlns:wps="http://schemas.microsoft.com/office/word/2010/wordprocessingShape" xmlns:a14="http://schemas.microsoft.com/office/drawing/2010/main" val="0"/>
+                                <a14:useLocalDpi xmlns:a14="http://schemas.microsoft.com/office/drawing/2010/main" xmlns:wps="http://schemas.microsoft.com/office/word/2010/wordprocessingShape" xmlns:wpi="http://schemas.microsoft.com/office/word/2010/wordprocessingInk" xmlns:wpg="http://schemas.microsoft.com/office/word/2010/wordprocessingGroup" xmlns:w14="http://schemas.microsoft.com/office/word/2010/wordml" xmlns:w="http://schemas.openxmlformats.org/wordprocessingml/2006/main" xmlns:w10="urn:schemas-microsoft-com:office:word" xmlns:wp14="http://schemas.microsoft.com/office/word/2010/wordprocessingDrawing" xmlns:v="urn:schemas-microsoft-com:vml" xmlns:o="urn:schemas-microsoft-com:office:office" xmlns:mc="http://schemas.openxmlformats.org/markup-compatibility/2006" xmlns:wpc="http://schemas.microsoft.com/office/word/2010/wordprocessingCanvas" xmlns="" val="0"/>
                               </a:ext>
                             </a:extLst>
                           </a:blip>
@@ -2043,7 +2043,7 @@
               <w:pStyle w:val="conteudoscelulas"/>
             </w:pPr>
             <w:r>
-              <w:t>333</w:t>
+              <w:t>476 loja 4</w:t>
             </w:r>
           </w:p>
         </w:tc>

</xml_diff>